<commit_message>
review answer for the time complexity over different method
</commit_message>
<xml_diff>
--- a/498HW2.docx
+++ b/498HW2.docx
@@ -3477,13 +3477,8 @@
     <w:p>
       <w:r>
         <w:tab/>
-        <w:t xml:space="preserve">There would be more than one </w:t>
-      </w:r>
-      <w:proofErr w:type="spellStart"/>
-      <w:r>
-        <w:t>subgradient</w:t>
-      </w:r>
-      <w:proofErr w:type="spellEnd"/>
+        <w:t>There would be more than one subgradient</w:t>
+      </w:r>
       <w:r>
         <w:t xml:space="preserve"> when </w:t>
       </w:r>
@@ -5164,15 +5159,7 @@
         <w:t xml:space="preserve">Since convergence rate of Gradient Descent is greatly depending on the condition number of </w:t>
       </w:r>
       <w:r>
-        <w:t xml:space="preserve">Hessian, and we can observe that the condition number  of the hessian around optimal is high(not sensitive), Gradient Descent would take more iterations to reach termination condition. In comparison, Newton method </w:t>
-      </w:r>
-      <w:proofErr w:type="gramStart"/>
-      <w:r>
-        <w:t>doesn’t</w:t>
-      </w:r>
-      <w:proofErr w:type="gramEnd"/>
-      <w:r>
-        <w:t xml:space="preserve"> have this problem by utilizing second order approximation.</w:t>
+        <w:t>Hessian, and we can observe that the condition number  of the hessian around optimal is high(not sensitive), Gradient Descent would take more iterations to reach termination condition. In comparison, Newton method doesn’t have this problem by utilizing second order approximation.</w:t>
       </w:r>
     </w:p>
     <w:p>
@@ -5436,15 +5423,7 @@
     </w:p>
     <w:p>
       <w:r>
-        <w:t xml:space="preserve">The result from 1000 iterations is more various and far away from optimal than the result of 750 iterations. The phenomenon results from the stochastic sense of SGD, which </w:t>
-      </w:r>
-      <w:proofErr w:type="gramStart"/>
-      <w:r>
-        <w:t>doesn’t</w:t>
-      </w:r>
-      <w:proofErr w:type="gramEnd"/>
-      <w:r>
-        <w:t xml:space="preserve"> guarantee that the more iterations, the closer to the optimal and less various.</w:t>
+        <w:t>The result from 1000 iterations is more various and far away from optimal than the result of 750 iterations. The phenomenon results from the stochastic sense of SGD, which doesn’t guarantee that the more iterations, the closer to the optimal and less various.</w:t>
       </w:r>
     </w:p>
     <w:p>
@@ -5576,12 +5555,16 @@
       <w:r>
         <w:t>current x (and even Hessian of x in terms of Newton method). In this case, there are 10000 of fi.</w:t>
       </w:r>
+      <w:r>
+        <w:t xml:space="preserve"> That makes SGD significantly faster than 2 other methods.</w:t>
+      </w:r>
     </w:p>
     <w:p>
       <w:pPr>
         <w:pStyle w:val="ListParagraph"/>
         <w:ind w:leftChars="0" w:left="720"/>
         <w:rPr>
+          <w:rFonts w:hint="eastAsia"/>
           <w:lang w:eastAsia="zh-TW"/>
         </w:rPr>
       </w:pPr>
@@ -5655,7 +5638,26 @@
         <w:rPr>
           <w:lang w:eastAsia="zh-TW"/>
         </w:rPr>
-        <w:t>rom Prob 1, we know that GD may suffer from the condition number of f and takes more iterations. In the experiment, GD takes 7 iterations and Newton method takes 4.</w:t>
+        <w:t>rom Prob 1, we know that GD may suffer from the condition number of f and takes more iterations. In the experiment, GD takes 7 iterations and Newton method takes 4</w:t>
+      </w:r>
+      <w:r>
+        <w:rPr>
+          <w:lang w:eastAsia="zh-TW"/>
+        </w:rPr>
+        <w:t>,</w:t>
+      </w:r>
+      <w:r>
+        <w:rPr>
+          <w:rFonts w:hint="eastAsia"/>
+          <w:lang w:eastAsia="zh-TW"/>
+        </w:rPr>
+        <w:t xml:space="preserve"> </w:t>
+      </w:r>
+      <w:r>
+        <w:rPr>
+          <w:lang w:eastAsia="zh-TW"/>
+        </w:rPr>
+        <w:t>which makes Newton method faster than Gradient Descent.</w:t>
       </w:r>
     </w:p>
     <w:p>
@@ -7159,7 +7161,6 @@
       <w:pPr>
         <w:jc w:val="center"/>
         <w:rPr>
-          <w:rFonts w:hint="eastAsia"/>
           <w:lang w:eastAsia="zh-TW"/>
         </w:rPr>
       </w:pPr>

</xml_diff>

<commit_message>
Correct writting of the standard form
</commit_message>
<xml_diff>
--- a/498HW2.docx
+++ b/498HW2.docx
@@ -3135,7 +3135,7 @@
                     <w:rPr>
                       <w:rFonts w:ascii="Cambria Math" w:hAnsi="Cambria Math"/>
                     </w:rPr>
-                    <m:t>min</m:t>
+                    <m:t>minimize</m:t>
                   </m:r>
                 </m:e>
                 <m:lim>
@@ -3155,56 +3155,32 @@
                 </w:rPr>
                 <m:t xml:space="preserve">  </m:t>
               </m:r>
-              <m:d>
-                <m:dPr>
-                  <m:begChr m:val="["/>
-                  <m:endChr m:val="]"/>
+              <m:sSup>
+                <m:sSupPr>
                   <m:ctrlPr>
                     <w:rPr>
                       <w:rFonts w:ascii="Cambria Math" w:hAnsi="Cambria Math"/>
                       <w:i/>
                     </w:rPr>
                   </m:ctrlPr>
-                </m:dPr>
+                </m:sSupPr>
                 <m:e>
-                  <m:m>
-                    <m:mPr>
-                      <m:mcs>
-                        <m:mc>
-                          <m:mcPr>
-                            <m:count m:val="2"/>
-                            <m:mcJc m:val="center"/>
-                          </m:mcPr>
-                        </m:mc>
-                      </m:mcs>
-                      <m:ctrlPr>
-                        <w:rPr>
-                          <w:rFonts w:ascii="Cambria Math" w:hAnsi="Cambria Math"/>
-                          <w:i/>
-                        </w:rPr>
-                      </m:ctrlPr>
-                    </m:mPr>
-                    <m:mr>
-                      <m:e>
-                        <m:r>
-                          <w:rPr>
-                            <w:rFonts w:ascii="Cambria Math" w:hAnsi="Cambria Math"/>
-                          </w:rPr>
-                          <m:t>-3</m:t>
-                        </m:r>
-                      </m:e>
-                      <m:e>
-                        <m:r>
-                          <w:rPr>
-                            <w:rFonts w:ascii="Cambria Math" w:hAnsi="Cambria Math"/>
-                          </w:rPr>
-                          <m:t>2</m:t>
-                        </m:r>
-                      </m:e>
-                    </m:mr>
-                  </m:m>
+                  <m:r>
+                    <w:rPr>
+                      <w:rFonts w:ascii="Cambria Math" w:hAnsi="Cambria Math"/>
+                    </w:rPr>
+                    <m:t>c</m:t>
+                  </m:r>
                 </m:e>
-              </m:d>
+                <m:sup>
+                  <m:r>
+                    <w:rPr>
+                      <w:rFonts w:ascii="Cambria Math" w:hAnsi="Cambria Math"/>
+                    </w:rPr>
+                    <m:t>T</m:t>
+                  </m:r>
+                </m:sup>
+              </m:sSup>
               <m:r>
                 <w:rPr>
                   <w:rFonts w:ascii="Cambria Math" w:hAnsi="Cambria Math"/>
@@ -3218,12 +3194,90 @@
     </w:p>
     <w:p>
       <m:oMathPara>
+        <m:oMathParaPr>
+          <m:jc m:val="left"/>
+        </m:oMathParaPr>
         <m:oMath>
           <m:r>
             <w:rPr>
               <w:rFonts w:ascii="Cambria Math" w:hAnsi="Cambria Math"/>
             </w:rPr>
-            <m:t>f≔</m:t>
+            <m:t>subject to</m:t>
+          </m:r>
+        </m:oMath>
+      </m:oMathPara>
+    </w:p>
+    <w:p>
+      <m:oMathPara>
+        <m:oMath>
+          <m:r>
+            <w:rPr>
+              <w:rFonts w:ascii="Cambria Math" w:hAnsi="Cambria Math"/>
+            </w:rPr>
+            <m:t>Ax</m:t>
+          </m:r>
+          <m:r>
+            <w:rPr>
+              <w:rFonts w:ascii="Cambria Math" w:hAnsi="Cambria Math"/>
+            </w:rPr>
+            <m:t>+</m:t>
+          </m:r>
+          <m:r>
+            <w:rPr>
+              <w:rFonts w:ascii="Cambria Math" w:hAnsi="Cambria Math"/>
+            </w:rPr>
+            <m:t>b</m:t>
+          </m:r>
+          <m:r>
+            <m:rPr>
+              <m:sty m:val="p"/>
+            </m:rPr>
+            <w:rPr>
+              <w:rFonts w:ascii="Cambria Math" w:hAnsi="Cambria Math"/>
+            </w:rPr>
+            <m:t xml:space="preserve"> </m:t>
+          </m:r>
+          <m:r>
+            <m:rPr>
+              <m:sty m:val="p"/>
+            </m:rPr>
+            <w:rPr>
+              <w:rFonts w:ascii="Cambria Math" w:hAnsi="Cambria Math"/>
+            </w:rPr>
+            <m:t>≤</m:t>
+          </m:r>
+          <m:r>
+            <m:rPr>
+              <m:sty m:val="p"/>
+            </m:rPr>
+            <w:rPr>
+              <w:rFonts w:ascii="Cambria Math" w:hAnsi="Cambria Math"/>
+            </w:rPr>
+            <m:t>0</m:t>
+          </m:r>
+        </m:oMath>
+      </m:oMathPara>
+    </w:p>
+    <w:p>
+      <m:oMathPara>
+        <m:oMath>
+          <m:r>
+            <w:rPr>
+              <w:rFonts w:ascii="Cambria Math" w:hAnsi="Cambria Math"/>
+            </w:rPr>
+            <m:t>Gx=h</m:t>
+          </m:r>
+        </m:oMath>
+      </m:oMathPara>
+    </w:p>
+    <w:p>
+      <m:oMathPara>
+        <m:oMath>
+          <m:r>
+            <w:rPr>
+              <w:rFonts w:ascii="Cambria Math" w:hAnsi="Cambria Math"/>
+            </w:rPr>
+            <m:t xml:space="preserve">where c = </m:t>
           </m:r>
           <m:d>
             <m:dPr>
@@ -3237,6 +3291,76 @@
               </m:ctrlPr>
             </m:dPr>
             <m:e>
+              <m:m>
+                <m:mPr>
+                  <m:mcs>
+                    <m:mc>
+                      <m:mcPr>
+                        <m:count m:val="1"/>
+                        <m:mcJc m:val="center"/>
+                      </m:mcPr>
+                    </m:mc>
+                  </m:mcs>
+                  <m:ctrlPr>
+                    <w:rPr>
+                      <w:rFonts w:ascii="Cambria Math" w:hAnsi="Cambria Math"/>
+                      <w:i/>
+                    </w:rPr>
+                  </m:ctrlPr>
+                </m:mPr>
+                <m:mr>
+                  <m:e>
+                    <m:r>
+                      <w:rPr>
+                        <w:rFonts w:ascii="Cambria Math" w:hAnsi="Cambria Math"/>
+                      </w:rPr>
+                      <m:t>-</m:t>
+                    </m:r>
+                    <m:r>
+                      <w:rPr>
+                        <w:rFonts w:ascii="Cambria Math" w:hAnsi="Cambria Math"/>
+                      </w:rPr>
+                      <m:t>3</m:t>
+                    </m:r>
+                  </m:e>
+                </m:mr>
+                <m:mr>
+                  <m:e>
+                    <m:r>
+                      <w:rPr>
+                        <w:rFonts w:ascii="Cambria Math" w:hAnsi="Cambria Math"/>
+                      </w:rPr>
+                      <m:t>2</m:t>
+                    </m:r>
+                  </m:e>
+                </m:mr>
+              </m:m>
+            </m:e>
+          </m:d>
+          <m:r>
+            <w:rPr>
+              <w:rFonts w:ascii="Cambria Math" w:hAnsi="Cambria Math"/>
+            </w:rPr>
+            <m:t>, A =</m:t>
+          </m:r>
+          <m:d>
+            <m:dPr>
+              <m:begChr m:val="["/>
+              <m:endChr m:val="]"/>
+              <m:ctrlPr>
+                <w:rPr>
+                  <w:rFonts w:ascii="Cambria Math" w:hAnsi="Cambria Math"/>
+                  <w:i/>
+                </w:rPr>
+              </m:ctrlPr>
+            </m:dPr>
+            <m:e>
+              <m:r>
+                <w:rPr>
+                  <w:rFonts w:ascii="Cambria Math" w:hAnsi="Cambria Math"/>
+                </w:rPr>
+                <m:t xml:space="preserve"> </m:t>
+              </m:r>
               <m:m>
                 <m:mPr>
                   <m:mcs>
@@ -3268,7 +3392,13 @@
                       <w:rPr>
                         <w:rFonts w:ascii="Cambria Math" w:hAnsi="Cambria Math"/>
                       </w:rPr>
-                      <m:t>-1</m:t>
+                      <m:t>-</m:t>
+                    </m:r>
+                    <m:r>
+                      <w:rPr>
+                        <w:rFonts w:ascii="Cambria Math" w:hAnsi="Cambria Math"/>
+                      </w:rPr>
+                      <m:t>1</m:t>
                     </m:r>
                   </m:e>
                 </m:mr>
@@ -3286,7 +3416,13 @@
                       <w:rPr>
                         <w:rFonts w:ascii="Cambria Math" w:hAnsi="Cambria Math"/>
                       </w:rPr>
-                      <m:t>-5</m:t>
+                      <m:t>-</m:t>
+                    </m:r>
+                    <m:r>
+                      <w:rPr>
+                        <w:rFonts w:ascii="Cambria Math" w:hAnsi="Cambria Math"/>
+                      </w:rPr>
+                      <m:t>5</m:t>
                     </m:r>
                   </m:e>
                 </m:mr>
@@ -3296,7 +3432,13 @@
                       <w:rPr>
                         <w:rFonts w:ascii="Cambria Math" w:hAnsi="Cambria Math"/>
                       </w:rPr>
-                      <m:t>-5</m:t>
+                      <m:t>-</m:t>
+                    </m:r>
+                    <m:r>
+                      <w:rPr>
+                        <w:rFonts w:ascii="Cambria Math" w:hAnsi="Cambria Math"/>
+                      </w:rPr>
+                      <m:t>5</m:t>
                     </m:r>
                   </m:e>
                   <m:e>
@@ -3315,22 +3457,7 @@
             <w:rPr>
               <w:rFonts w:ascii="Cambria Math" w:hAnsi="Cambria Math"/>
             </w:rPr>
-            <m:t xml:space="preserve"> x </m:t>
-          </m:r>
-          <m:r>
-            <m:rPr>
-              <m:sty m:val="p"/>
-            </m:rPr>
-            <w:rPr>
-              <w:rFonts w:ascii="Cambria Math" w:hAnsi="Cambria Math"/>
-            </w:rPr>
-            <m:t>≤</m:t>
-          </m:r>
-          <m:r>
-            <w:rPr>
-              <w:rFonts w:ascii="Cambria Math" w:hAnsi="Cambria Math"/>
-            </w:rPr>
-            <m:t xml:space="preserve"> </m:t>
+            <m:t>,b=</m:t>
           </m:r>
           <m:d>
             <m:dPr>
@@ -3367,7 +3494,7 @@
                       <w:rPr>
                         <w:rFonts w:ascii="Cambria Math" w:hAnsi="Cambria Math"/>
                       </w:rPr>
-                      <m:t>3</m:t>
+                      <m:t>-3</m:t>
                     </m:r>
                   </m:e>
                 </m:mr>
@@ -3377,7 +3504,7 @@
                       <w:rPr>
                         <w:rFonts w:ascii="Cambria Math" w:hAnsi="Cambria Math"/>
                       </w:rPr>
-                      <m:t>-2</m:t>
+                      <m:t>2</m:t>
                     </m:r>
                   </m:e>
                 </m:mr>
@@ -3387,24 +3514,18 @@
                       <w:rPr>
                         <w:rFonts w:ascii="Cambria Math" w:hAnsi="Cambria Math"/>
                       </w:rPr>
-                      <m:t>-2</m:t>
+                      <m:t>2</m:t>
                     </m:r>
                   </m:e>
                 </m:mr>
               </m:m>
             </m:e>
           </m:d>
-        </m:oMath>
-      </m:oMathPara>
-    </w:p>
-    <w:p>
-      <m:oMathPara>
-        <m:oMath>
-          <m:r>
-            <w:rPr>
-              <w:rFonts w:ascii="Cambria Math" w:hAnsi="Cambria Math"/>
-            </w:rPr>
-            <m:t>g≔</m:t>
+          <m:r>
+            <w:rPr>
+              <w:rFonts w:ascii="Cambria Math" w:hAnsi="Cambria Math"/>
+            </w:rPr>
+            <m:t>,G=</m:t>
           </m:r>
           <m:d>
             <m:dPr>
@@ -3460,7 +3581,13 @@
             <w:rPr>
               <w:rFonts w:ascii="Cambria Math" w:hAnsi="Cambria Math"/>
             </w:rPr>
-            <m:t xml:space="preserve"> x = 2.3</m:t>
+            <m:t>,h=</m:t>
+          </m:r>
+          <m:r>
+            <w:rPr>
+              <w:rFonts w:ascii="Cambria Math" w:hAnsi="Cambria Math"/>
+            </w:rPr>
+            <m:t>2.3</m:t>
           </m:r>
         </m:oMath>
       </m:oMathPara>
@@ -3477,8 +3604,13 @@
     <w:p>
       <w:r>
         <w:tab/>
-        <w:t>There would be more than one subgradient</w:t>
-      </w:r>
+        <w:t xml:space="preserve">There would be more than one </w:t>
+      </w:r>
+      <w:proofErr w:type="spellStart"/>
+      <w:r>
+        <w:t>subgradient</w:t>
+      </w:r>
+      <w:proofErr w:type="spellEnd"/>
       <w:r>
         <w:t xml:space="preserve"> when </w:t>
       </w:r>
@@ -3956,9 +4088,10 @@
           <m:sup>
             <m:r>
               <w:rPr>
-                <w:rFonts w:ascii="Cambria Math" w:hAnsi="Cambria Math"/>
-              </w:rPr>
-              <m:t>t</m:t>
+                <w:rFonts w:ascii="Cambria Math" w:hAnsi="Cambria Math" w:hint="eastAsia"/>
+                <w:lang w:eastAsia="zh-TW"/>
+              </w:rPr>
+              <m:t>T</m:t>
             </m:r>
           </m:sup>
         </m:sSup>
@@ -4176,9 +4309,10 @@
                 <m:sup>
                   <m:r>
                     <w:rPr>
-                      <w:rFonts w:ascii="Cambria Math" w:hAnsi="Cambria Math"/>
-                    </w:rPr>
-                    <m:t>t</m:t>
+                      <w:rFonts w:ascii="Cambria Math" w:hAnsi="Cambria Math" w:hint="eastAsia"/>
+                      <w:lang w:eastAsia="zh-TW"/>
+                    </w:rPr>
+                    <m:t>T</m:t>
                   </m:r>
                 </m:sup>
               </m:sSup>
@@ -5159,7 +5293,15 @@
         <w:t xml:space="preserve">Since convergence rate of Gradient Descent is greatly depending on the condition number of </w:t>
       </w:r>
       <w:r>
-        <w:t>Hessian, and we can observe that the condition number  of the hessian around optimal is high(not sensitive), Gradient Descent would take more iterations to reach termination condition. In comparison, Newton method doesn’t have this problem by utilizing second order approximation.</w:t>
+        <w:t xml:space="preserve">Hessian, and we can observe that the condition number  of the hessian around optimal is high(not sensitive), Gradient Descent would take more iterations to reach termination condition. In comparison, Newton method </w:t>
+      </w:r>
+      <w:proofErr w:type="gramStart"/>
+      <w:r>
+        <w:t>doesn’t</w:t>
+      </w:r>
+      <w:proofErr w:type="gramEnd"/>
+      <w:r>
+        <w:t xml:space="preserve"> have this problem by utilizing second order approximation.</w:t>
       </w:r>
     </w:p>
     <w:p>
@@ -5300,7 +5442,15 @@
         <w:t xml:space="preserve"> </w:t>
       </w:r>
       <w:r>
-        <w:t xml:space="preserve">is not always descending. SGD takes a random term of derivative fi to update x every iteration, which means it doesn’t guarantee that the direction of </w:t>
+        <w:t xml:space="preserve">is not always descending. SGD takes a random term of derivative fi to update x every iteration, which means it </w:t>
+      </w:r>
+      <w:proofErr w:type="gramStart"/>
+      <w:r>
+        <w:t>doesn’t</w:t>
+      </w:r>
+      <w:proofErr w:type="gramEnd"/>
+      <w:r>
+        <w:t xml:space="preserve"> guarantee that the direction of </w:t>
       </w:r>
       <m:oMath>
         <m:r>
@@ -5423,7 +5573,15 @@
     </w:p>
     <w:p>
       <w:r>
-        <w:t>The result from 1000 iterations is more various and far away from optimal than the result of 750 iterations. The phenomenon results from the stochastic sense of SGD, which doesn’t guarantee that the more iterations, the closer to the optimal and less various.</w:t>
+        <w:t xml:space="preserve">The result from 1000 iterations is more various and far away from optimal than the result of 750 iterations. The phenomenon results from the stochastic sense of SGD, which </w:t>
+      </w:r>
+      <w:proofErr w:type="gramStart"/>
+      <w:r>
+        <w:t>doesn’t</w:t>
+      </w:r>
+      <w:proofErr w:type="gramEnd"/>
+      <w:r>
+        <w:t xml:space="preserve"> guarantee that the more iterations, the closer to the optimal and less various.</w:t>
       </w:r>
     </w:p>
     <w:p>
@@ -5564,7 +5722,6 @@
         <w:pStyle w:val="ListParagraph"/>
         <w:ind w:leftChars="0" w:left="720"/>
         <w:rPr>
-          <w:rFonts w:hint="eastAsia"/>
           <w:lang w:eastAsia="zh-TW"/>
         </w:rPr>
       </w:pPr>

</xml_diff>